<commit_message>
updated the read me and dbdump sql file.
</commit_message>
<xml_diff>
--- a/READ_ME.docx
+++ b/READ_ME.docx
@@ -2,6 +2,19 @@
 <file path=word/document.xml><?xml version="1.0" encoding="utf-8"?>
 <w:document xmlns:ve="http://schemas.openxmlformats.org/markup-compatibility/2006" xmlns:o="urn:schemas-microsoft-com:office:office" xmlns:r="http://schemas.openxmlformats.org/officeDocument/2006/relationships" xmlns:m="http://schemas.openxmlformats.org/officeDocument/2006/math" xmlns:v="urn:schemas-microsoft-com:vml" xmlns:wp="http://schemas.openxmlformats.org/drawingml/2006/wordprocessingDrawing" xmlns:w10="urn:schemas-microsoft-com:office:word" xmlns:w="http://schemas.openxmlformats.org/wordprocessingml/2006/main" xmlns:wne="http://schemas.microsoft.com/office/word/2006/wordml">
   <w:body>
+    <w:p>
+      <w:r>
+        <w:t xml:space="preserve">This application was built with Spring MVC for the backend service and </w:t>
+      </w:r>
+      <w:proofErr w:type="spellStart"/>
+      <w:r>
+        <w:t>angularjs</w:t>
+      </w:r>
+      <w:proofErr w:type="spellEnd"/>
+      <w:r>
+        <w:t xml:space="preserve"> for the front end service.</w:t>
+      </w:r>
+    </w:p>
     <w:p>
       <w:r>
         <w:t>Installation</w:t>
@@ -76,58 +89,51 @@
         </w:numPr>
       </w:pPr>
       <w:r>
-        <w:t xml:space="preserve">To open </w:t>
-      </w:r>
-      <w:r>
-        <w:t>socialdbER.mwb</w:t>
-      </w:r>
-      <w:r>
-        <w:t xml:space="preserve"> </w:t>
-      </w:r>
-      <w:proofErr w:type="spellStart"/>
-      <w:r>
-        <w:t>mysql</w:t>
-      </w:r>
-      <w:proofErr w:type="spellEnd"/>
-      <w:r>
-        <w:t xml:space="preserve"> workbench is needed.</w:t>
-      </w:r>
-    </w:p>
-    <w:p>
-      <w:r>
-        <w:t>Notice:</w:t>
-      </w:r>
-    </w:p>
-    <w:p>
-      <w:r>
-        <w:t xml:space="preserve"> </w:t>
-      </w:r>
-      <w:r>
-        <w:t>http://localhost:8080/socialbook/secure/admin/getAllUsers</w:t>
-      </w:r>
-    </w:p>
-    <w:p>
-      <w:r>
-        <w:t xml:space="preserve">The above </w:t>
-      </w:r>
-      <w:proofErr w:type="spellStart"/>
+        <w:rPr>
+          <w:b/>
+        </w:rPr>
+        <w:t>Open the app using the below url</w:t>
+      </w:r>
       <w:proofErr w:type="gramStart"/>
       <w:r>
-        <w:t>url</w:t>
-      </w:r>
-      <w:proofErr w:type="spellEnd"/>
+        <w:rPr>
+          <w:b/>
+        </w:rPr>
+        <w:t>:</w:t>
+      </w:r>
       <w:proofErr w:type="gramEnd"/>
       <w:r>
-        <w:t xml:space="preserve"> needs </w:t>
-      </w:r>
-      <w:r>
-        <w:t xml:space="preserve">admin </w:t>
-      </w:r>
-      <w:r>
-        <w:t>basic authentication.</w:t>
-      </w:r>
-    </w:p>
-    <w:p>
+        <w:rPr>
+          <w:b/>
+        </w:rPr>
+        <w:br/>
+      </w:r>
+      <w:r>
+        <w:t>http://localhost:8080/socialbook/</w:t>
+      </w:r>
+      <w:r>
+        <w:br/>
+        <w:t>and you will be redirected to a log in page.</w:t>
+      </w:r>
+    </w:p>
+    <w:p>
+      <w:pPr>
+        <w:ind w:left="720"/>
+        <w:rPr>
+          <w:b/>
+        </w:rPr>
+      </w:pPr>
+      <w:r>
+        <w:rPr>
+          <w:b/>
+        </w:rPr>
+        <w:t>Administrator credentials:</w:t>
+      </w:r>
+    </w:p>
+    <w:p>
+      <w:pPr>
+        <w:ind w:left="720"/>
+      </w:pPr>
       <w:r>
         <w:t xml:space="preserve">Username: </w:t>
       </w:r>
@@ -141,44 +147,79 @@
       </w:hyperlink>
     </w:p>
     <w:p>
+      <w:pPr>
+        <w:ind w:left="720"/>
+      </w:pPr>
       <w:r>
         <w:t>Password: 8imitd4ee</w:t>
       </w:r>
     </w:p>
     <w:p>
-      <w:hyperlink r:id="rId6" w:history="1">
-        <w:r>
-          <w:rPr>
-            <w:rStyle w:val="Hyperlink"/>
-          </w:rPr>
-          <w:t>http://localhost:8080/socialbook/secure/*</w:t>
-        </w:r>
-      </w:hyperlink>
-    </w:p>
-    <w:p>
-      <w:r>
-        <w:t xml:space="preserve">The above </w:t>
+      <w:pPr>
+        <w:ind w:left="720"/>
+        <w:rPr>
+          <w:b/>
+        </w:rPr>
+      </w:pPr>
+      <w:r>
+        <w:rPr>
+          <w:b/>
+        </w:rPr>
+        <w:t xml:space="preserve">Basic </w:t>
+      </w:r>
+      <w:r>
+        <w:rPr>
+          <w:b/>
+        </w:rPr>
+        <w:t>User Credentials:</w:t>
+      </w:r>
+    </w:p>
+    <w:p>
+      <w:pPr>
+        <w:ind w:left="720"/>
+      </w:pPr>
+      <w:r>
+        <w:t xml:space="preserve">Username: </w:t>
+      </w:r>
+      <w:r>
+        <w:t>michael@hotmail.com</w:t>
+      </w:r>
+    </w:p>
+    <w:p>
+      <w:pPr>
+        <w:ind w:left="720"/>
+      </w:pPr>
+      <w:r>
+        <w:t>Password: 8imitd4ee</w:t>
+      </w:r>
+    </w:p>
+    <w:p>
+      <w:pPr>
+        <w:pStyle w:val="ListParagraph"/>
+        <w:numPr>
+          <w:ilvl w:val="0"/>
+          <w:numId w:val="2"/>
+        </w:numPr>
+      </w:pPr>
+      <w:r>
+        <w:t xml:space="preserve">To open </w:t>
+      </w:r>
+      <w:r>
+        <w:t>socialdbER.mwb</w:t>
+      </w:r>
+      <w:r>
+        <w:t xml:space="preserve"> </w:t>
       </w:r>
       <w:proofErr w:type="spellStart"/>
       <w:r>
-        <w:t>url</w:t>
+        <w:t>mysql</w:t>
       </w:r>
       <w:proofErr w:type="spellEnd"/>
       <w:r>
-        <w:t>(s) needs user basic authentication.</w:t>
-      </w:r>
-    </w:p>
-    <w:p>
-      <w:r>
-        <w:t xml:space="preserve">Username: </w:t>
-      </w:r>
-      <w:r>
-        <w:t>michael@hotmail.com</w:t>
-      </w:r>
-    </w:p>
-    <w:p>
-      <w:r>
-        <w:t>Password: 8imitd4ee</w:t>
+        <w:t xml:space="preserve"> workbench is needed</w:t>
+      </w:r>
+      <w:r>
+        <w:t>.</w:t>
       </w:r>
     </w:p>
     <w:p/>

</xml_diff>